<commit_message>
quick save of model with masking
</commit_message>
<xml_diff>
--- a/Docs/Machine learning model research.docx
+++ b/Docs/Machine learning model research.docx
@@ -159,6 +159,523 @@
       <w:r>
         <w:t xml:space="preserve">A dense NN provides floating point values but the layer variables need to be integers </w:t>
       </w:r>
+    </w:p>
+    <w:p>
+      <w:pPr>
+        <w:pStyle w:val="Heading1"/>
+      </w:pPr>
+      <w:r>
+        <w:t>Mixture Density Networks</w:t>
+      </w:r>
+    </w:p>
+    <w:p>
+      <w:r>
+        <w:t xml:space="preserve">Add in modelling the inverse problems as they tend to have multiple solutions. Regular dense networks assume the conditional probability distributions is gaussian while MDN use multiple components to construct more complex distributions. When components are gaussian for continuous and Bernoulli for binary. The least squares method assumes a gaussian distribution. Parameters often seen: mixture </w:t>
+      </w:r>
+      <w:proofErr w:type="spellStart"/>
+      <w:r>
+        <w:t>coeffeictients</w:t>
+      </w:r>
+      <w:proofErr w:type="spellEnd"/>
+      <w:r>
+        <w:t xml:space="preserve"> (pi</w:t>
+      </w:r>
+      <w:proofErr w:type="gramStart"/>
+      <w:r>
+        <w:t>),  means</w:t>
+      </w:r>
+      <w:proofErr w:type="gramEnd"/>
+      <w:r>
+        <w:t xml:space="preserve"> (mu) and </w:t>
+      </w:r>
+      <w:proofErr w:type="spellStart"/>
+      <w:r>
+        <w:t>varian</w:t>
+      </w:r>
+      <w:proofErr w:type="spellEnd"/>
+      <w:r>
+        <w:t xml:space="preserve"> (sigma squared).  Takes x as input and outputs theta components (usually gaussian) to create a more complicated distribution. MDN combine a feed forward (right figure) network with a mixture model (left figure). Number of outputs (L+</w:t>
+      </w:r>
+      <w:proofErr w:type="gramStart"/>
+      <w:r>
+        <w:t>2)K.</w:t>
+      </w:r>
+      <w:proofErr w:type="gramEnd"/>
+      <w:r>
+        <w:t xml:space="preserve"> </w:t>
+      </w:r>
+      <w:r>
+        <w:t>error function: maximum likelihood</w:t>
+      </w:r>
+    </w:p>
+    <w:p>
+      <w:pPr>
+        <w:keepNext/>
+      </w:pPr>
+      <w:r>
+        <w:lastRenderedPageBreak/>
+        <w:drawing>
+          <wp:inline distT="0" distB="0" distL="0" distR="0" wp14:anchorId="32502BE1" wp14:editId="555336EA">
+            <wp:extent cx="5943600" cy="2234565"/>
+            <wp:effectExtent l="0" t="0" r="0" b="0"/>
+            <wp:docPr id="2" name="Picture 2"/>
+            <wp:cNvGraphicFramePr>
+              <a:graphicFrameLocks xmlns:a="http://schemas.openxmlformats.org/drawingml/2006/main" noChangeAspect="1"/>
+            </wp:cNvGraphicFramePr>
+            <a:graphic xmlns:a="http://schemas.openxmlformats.org/drawingml/2006/main">
+              <a:graphicData uri="http://schemas.openxmlformats.org/drawingml/2006/picture">
+                <pic:pic xmlns:pic="http://schemas.openxmlformats.org/drawingml/2006/picture">
+                  <pic:nvPicPr>
+                    <pic:cNvPr id="1" name=""/>
+                    <pic:cNvPicPr/>
+                  </pic:nvPicPr>
+                  <pic:blipFill>
+                    <a:blip r:embed="rId5"/>
+                    <a:stretch>
+                      <a:fillRect/>
+                    </a:stretch>
+                  </pic:blipFill>
+                  <pic:spPr>
+                    <a:xfrm>
+                      <a:off x="0" y="0"/>
+                      <a:ext cx="5943600" cy="2234565"/>
+                    </a:xfrm>
+                    <a:prstGeom prst="rect">
+                      <a:avLst/>
+                    </a:prstGeom>
+                  </pic:spPr>
+                </pic:pic>
+              </a:graphicData>
+            </a:graphic>
+          </wp:inline>
+        </w:drawing>
+      </w:r>
+    </w:p>
+    <w:p>
+      <w:pPr>
+        <w:pStyle w:val="Caption"/>
+      </w:pPr>
+      <w:r>
+        <w:t xml:space="preserve">Figure </w:t>
+      </w:r>
+      <w:r>
+        <w:fldChar w:fldCharType="begin"/>
+      </w:r>
+      <w:r>
+        <w:instrText xml:space="preserve"> SEQ Figure \* ARABIC </w:instrText>
+      </w:r>
+      <w:r>
+        <w:fldChar w:fldCharType="separate"/>
+      </w:r>
+      <w:r>
+        <w:rPr>
+          <w:noProof/>
+        </w:rPr>
+        <w:t>1</w:t>
+      </w:r>
+      <w:r>
+        <w:fldChar w:fldCharType="end"/>
+      </w:r>
+      <w:r>
+        <w:t xml:space="preserve"> </w:t>
+      </w:r>
+      <w:r>
+        <w:t>https://cedar.buffalo.edu/~srihari/CSE574/Chap5/Chap5.6-MixDensityNetworks.pdf</w:t>
+      </w:r>
+    </w:p>
+    <w:p>
+      <w:pPr>
+        <w:pStyle w:val="Heading1"/>
+      </w:pPr>
+      <w:r>
+        <w:t>Works read</w:t>
+      </w:r>
+    </w:p>
+    <w:p>
+      <w:pPr>
+        <w:pStyle w:val="Heading2"/>
+      </w:pPr>
+      <w:r>
+        <w:t>A learned representation for scalable graphics</w:t>
+      </w:r>
+    </w:p>
+    <w:p>
+      <w:pPr>
+        <w:pStyle w:val="ListParagraph"/>
+        <w:numPr>
+          <w:ilvl w:val="0"/>
+          <w:numId w:val="1"/>
+        </w:numPr>
+      </w:pPr>
+      <w:r>
+        <w:t>Data set size of 14M</w:t>
+      </w:r>
+    </w:p>
+    <w:p>
+      <w:pPr>
+        <w:pStyle w:val="ListParagraph"/>
+        <w:numPr>
+          <w:ilvl w:val="0"/>
+          <w:numId w:val="1"/>
+        </w:numPr>
+      </w:pPr>
+      <w:r>
+        <w:t xml:space="preserve">Other works use a GAN for image generation. </w:t>
+      </w:r>
+      <w:proofErr w:type="gramStart"/>
+      <w:r>
+        <w:t>Alternatively</w:t>
+      </w:r>
+      <w:proofErr w:type="gramEnd"/>
+      <w:r>
+        <w:t xml:space="preserve"> </w:t>
+      </w:r>
+      <w:proofErr w:type="spellStart"/>
+      <w:r>
+        <w:t>probalistic</w:t>
+      </w:r>
+      <w:proofErr w:type="spellEnd"/>
+      <w:r>
+        <w:t xml:space="preserve"> models with invertible representations have also been seen. </w:t>
+      </w:r>
+    </w:p>
+    <w:p>
+      <w:pPr>
+        <w:pStyle w:val="ListParagraph"/>
+        <w:numPr>
+          <w:ilvl w:val="0"/>
+          <w:numId w:val="1"/>
+        </w:numPr>
+      </w:pPr>
+      <w:r>
+        <w:t xml:space="preserve">Autoregressive models employ </w:t>
+      </w:r>
+      <w:proofErr w:type="spellStart"/>
+      <w:r>
+        <w:t>sequational</w:t>
+      </w:r>
+      <w:proofErr w:type="spellEnd"/>
+      <w:r>
+        <w:t xml:space="preserve"> prediction</w:t>
+      </w:r>
+    </w:p>
+    <w:p>
+      <w:pPr>
+        <w:pStyle w:val="ListParagraph"/>
+        <w:numPr>
+          <w:ilvl w:val="1"/>
+          <w:numId w:val="1"/>
+        </w:numPr>
+      </w:pPr>
+      <w:r>
+        <w:t>Commonly use teacher-forcing</w:t>
+      </w:r>
+    </w:p>
+    <w:p>
+      <w:pPr>
+        <w:pStyle w:val="ListParagraph"/>
+        <w:numPr>
+          <w:ilvl w:val="0"/>
+          <w:numId w:val="1"/>
+        </w:numPr>
+      </w:pPr>
+      <w:r>
+        <w:t>Non differentiable setups use REINFORCE algorithm for adversarial training</w:t>
+      </w:r>
+    </w:p>
+    <w:p>
+      <w:pPr>
+        <w:pStyle w:val="ListParagraph"/>
+        <w:numPr>
+          <w:ilvl w:val="0"/>
+          <w:numId w:val="1"/>
+        </w:numPr>
+      </w:pPr>
+      <w:r>
+        <w:drawing>
+          <wp:inline distT="0" distB="0" distL="0" distR="0" wp14:anchorId="75883749" wp14:editId="6248A7ED">
+            <wp:extent cx="5943600" cy="1833880"/>
+            <wp:effectExtent l="0" t="0" r="0" b="0"/>
+            <wp:docPr id="1" name="Picture 1"/>
+            <wp:cNvGraphicFramePr>
+              <a:graphicFrameLocks xmlns:a="http://schemas.openxmlformats.org/drawingml/2006/main" noChangeAspect="1"/>
+            </wp:cNvGraphicFramePr>
+            <a:graphic xmlns:a="http://schemas.openxmlformats.org/drawingml/2006/main">
+              <a:graphicData uri="http://schemas.openxmlformats.org/drawingml/2006/picture">
+                <pic:pic xmlns:pic="http://schemas.openxmlformats.org/drawingml/2006/picture">
+                  <pic:nvPicPr>
+                    <pic:cNvPr id="1" name=""/>
+                    <pic:cNvPicPr/>
+                  </pic:nvPicPr>
+                  <pic:blipFill>
+                    <a:blip r:embed="rId6"/>
+                    <a:stretch>
+                      <a:fillRect/>
+                    </a:stretch>
+                  </pic:blipFill>
+                  <pic:spPr>
+                    <a:xfrm>
+                      <a:off x="0" y="0"/>
+                      <a:ext cx="5943600" cy="1833880"/>
+                    </a:xfrm>
+                    <a:prstGeom prst="rect">
+                      <a:avLst/>
+                    </a:prstGeom>
+                  </pic:spPr>
+                </pic:pic>
+              </a:graphicData>
+            </a:graphic>
+          </wp:inline>
+        </w:drawing>
+      </w:r>
+    </w:p>
+    <w:p>
+      <w:pPr>
+        <w:pStyle w:val="ListParagraph"/>
+        <w:numPr>
+          <w:ilvl w:val="0"/>
+          <w:numId w:val="1"/>
+        </w:numPr>
+      </w:pPr>
+      <w:proofErr w:type="spellStart"/>
+      <w:r>
+        <w:t>Simarlity</w:t>
+      </w:r>
+      <w:proofErr w:type="spellEnd"/>
+      <w:r>
+        <w:t xml:space="preserve"> is quantified with a convolutional variational autoencoder (</w:t>
+      </w:r>
+      <w:proofErr w:type="spellStart"/>
+      <w:r>
+        <w:t>vae</w:t>
+      </w:r>
+      <w:proofErr w:type="spellEnd"/>
+      <w:r>
+        <w:t>): blue</w:t>
+      </w:r>
+    </w:p>
+    <w:p>
+      <w:pPr>
+        <w:pStyle w:val="ListParagraph"/>
+        <w:numPr>
+          <w:ilvl w:val="0"/>
+          <w:numId w:val="1"/>
+        </w:numPr>
+      </w:pPr>
+      <w:r>
+        <w:t>Instead of a dense convolutional network after the decoder (LSTM) they use a mixture density network (MDN)</w:t>
+      </w:r>
+    </w:p>
+    <w:p>
+      <w:pPr>
+        <w:pStyle w:val="ListParagraph"/>
+        <w:numPr>
+          <w:ilvl w:val="0"/>
+          <w:numId w:val="1"/>
+        </w:numPr>
+      </w:pPr>
+      <w:r>
+        <w:t>Tensor2Tensor library used</w:t>
+      </w:r>
+    </w:p>
+    <w:p>
+      <w:pPr>
+        <w:pStyle w:val="ListParagraph"/>
+        <w:numPr>
+          <w:ilvl w:val="0"/>
+          <w:numId w:val="1"/>
+        </w:numPr>
+      </w:pPr>
+      <w:r>
+        <w:t>Z representation of raster images</w:t>
+      </w:r>
+    </w:p>
+    <w:p>
+      <w:pPr>
+        <w:pStyle w:val="ListParagraph"/>
+        <w:numPr>
+          <w:ilvl w:val="0"/>
+          <w:numId w:val="1"/>
+        </w:numPr>
+      </w:pPr>
+      <w:r>
+        <w:t xml:space="preserve">Used </w:t>
+      </w:r>
+      <w:r>
+        <w:t>relative</w:t>
+      </w:r>
+      <w:r>
+        <w:t xml:space="preserve"> path positioning </w:t>
+      </w:r>
+      <w:r>
+        <w:t xml:space="preserve">for </w:t>
+      </w:r>
+      <w:proofErr w:type="spellStart"/>
+      <w:r>
+        <w:t>svg</w:t>
+      </w:r>
+      <w:proofErr w:type="spellEnd"/>
+      <w:r>
+        <w:t xml:space="preserve"> creation. Along with a rescaling</w:t>
+      </w:r>
+    </w:p>
+    <w:p>
+      <w:pPr>
+        <w:pStyle w:val="ListParagraph"/>
+        <w:numPr>
+          <w:ilvl w:val="0"/>
+          <w:numId w:val="1"/>
+        </w:numPr>
+      </w:pPr>
+      <w:r>
+        <w:t xml:space="preserve">Trained in two parts encoder-decoder then </w:t>
+      </w:r>
+      <w:proofErr w:type="spellStart"/>
+      <w:r>
+        <w:t>svg</w:t>
+      </w:r>
+      <w:proofErr w:type="spellEnd"/>
+      <w:r>
+        <w:t xml:space="preserve"> decoder (blue and pink)</w:t>
+      </w:r>
+    </w:p>
+    <w:p>
+      <w:pPr>
+        <w:pStyle w:val="ListParagraph"/>
+        <w:numPr>
+          <w:ilvl w:val="0"/>
+          <w:numId w:val="1"/>
+        </w:numPr>
+      </w:pPr>
+      <w:r>
+        <w:t xml:space="preserve">VAE and MDN are </w:t>
+      </w:r>
+      <w:proofErr w:type="spellStart"/>
+      <w:r>
+        <w:t>probalistic</w:t>
+      </w:r>
+      <w:proofErr w:type="spellEnd"/>
+      <w:r>
+        <w:t xml:space="preserve"> so 10 samples were taken with best performer picked</w:t>
+      </w:r>
+    </w:p>
+    <w:p>
+      <w:pPr>
+        <w:pStyle w:val="ListParagraph"/>
+        <w:numPr>
+          <w:ilvl w:val="0"/>
+          <w:numId w:val="1"/>
+        </w:numPr>
+      </w:pPr>
+      <w:r>
+        <w:t xml:space="preserve">Uses a log likelihood </w:t>
+      </w:r>
+      <w:r>
+        <w:t>for MDM (pink). Cross entropy loss of command type and MDN loss applied to real valued arguments</w:t>
+      </w:r>
+    </w:p>
+    <w:p>
+      <w:pPr>
+        <w:pStyle w:val="ListParagraph"/>
+        <w:numPr>
+          <w:ilvl w:val="0"/>
+          <w:numId w:val="1"/>
+        </w:numPr>
+      </w:pPr>
+      <w:r>
+        <w:lastRenderedPageBreak/>
+        <w:t xml:space="preserve">Uses </w:t>
+      </w:r>
+      <w:proofErr w:type="spellStart"/>
+      <w:r>
+        <w:t>adam</w:t>
+      </w:r>
+      <w:proofErr w:type="spellEnd"/>
+      <w:r>
+        <w:t xml:space="preserve"> optimiser</w:t>
+      </w:r>
+    </w:p>
+    <w:p>
+      <w:pPr>
+        <w:pStyle w:val="ListParagraph"/>
+        <w:numPr>
+          <w:ilvl w:val="0"/>
+          <w:numId w:val="1"/>
+        </w:numPr>
+      </w:pPr>
+      <w:r>
+        <w:t xml:space="preserve">Suggested improvements </w:t>
+      </w:r>
+      <w:proofErr w:type="gramStart"/>
+      <w:r>
+        <w:t>attention based</w:t>
+      </w:r>
+      <w:proofErr w:type="gramEnd"/>
+      <w:r>
+        <w:t xml:space="preserve"> architectures and adversarial training. </w:t>
+      </w:r>
+      <w:proofErr w:type="gramStart"/>
+      <w:r>
+        <w:t>Additionally</w:t>
+      </w:r>
+      <w:proofErr w:type="gramEnd"/>
+      <w:r>
+        <w:t xml:space="preserve"> the ability for the model to error correct</w:t>
+      </w:r>
+    </w:p>
+    <w:p>
+      <w:pPr>
+        <w:pStyle w:val="Heading3"/>
+      </w:pPr>
+      <w:r>
+        <w:t>Questions raised</w:t>
+      </w:r>
+    </w:p>
+    <w:p>
+      <w:pPr>
+        <w:pStyle w:val="ListParagraph"/>
+        <w:numPr>
+          <w:ilvl w:val="0"/>
+          <w:numId w:val="1"/>
+        </w:numPr>
+      </w:pPr>
+      <w:r>
+        <w:t xml:space="preserve">Can I use a variational auto encoder or something like generate the latent representation? The training of this compression would then be independent of </w:t>
+      </w:r>
+      <w:proofErr w:type="spellStart"/>
+      <w:r>
+        <w:t>pcb</w:t>
+      </w:r>
+      <w:proofErr w:type="spellEnd"/>
+      <w:r>
+        <w:t xml:space="preserve"> track routing stage.</w:t>
+      </w:r>
+    </w:p>
+    <w:p>
+      <w:pPr>
+        <w:pStyle w:val="ListParagraph"/>
+        <w:numPr>
+          <w:ilvl w:val="0"/>
+          <w:numId w:val="1"/>
+        </w:numPr>
+      </w:pPr>
+      <w:r>
+        <w:t xml:space="preserve">Should I use a MDN or </w:t>
+      </w:r>
+      <w:proofErr w:type="gramStart"/>
+      <w:r>
+        <w:t>a Dense</w:t>
+      </w:r>
+      <w:proofErr w:type="gramEnd"/>
+    </w:p>
+    <w:p>
+      <w:pPr>
+        <w:pStyle w:val="ListParagraph"/>
+        <w:numPr>
+          <w:ilvl w:val="0"/>
+          <w:numId w:val="1"/>
+        </w:numPr>
+      </w:pPr>
     </w:p>
     <w:sectPr>
       <w:pgSz w:w="12240" w:h="15840"/>
@@ -168,6 +685,241 @@
     </w:sectPr>
   </w:body>
 </w:document>
+</file>
+
+<file path=word/numbering.xml><?xml version="1.0" encoding="utf-8"?>
+<w:numbering xmlns:wpc="http://schemas.microsoft.com/office/word/2010/wordprocessingCanvas" xmlns:cx="http://schemas.microsoft.com/office/drawing/2014/chartex" xmlns:cx1="http://schemas.microsoft.com/office/drawing/2015/9/8/chartex" xmlns:cx2="http://schemas.microsoft.com/office/drawing/2015/10/21/chartex" xmlns:cx3="http://schemas.microsoft.com/office/drawing/2016/5/9/chartex" xmlns:cx4="http://schemas.microsoft.com/office/drawing/2016/5/10/chartex" xmlns:cx5="http://schemas.microsoft.com/office/drawing/2016/5/11/chartex" xmlns:cx6="http://schemas.microsoft.com/office/drawing/2016/5/12/chartex" xmlns:cx7="http://schemas.microsoft.com/office/drawing/2016/5/13/chartex" xmlns:cx8="http://schemas.microsoft.com/office/drawing/2016/5/14/chartex" xmlns:mc="http://schemas.openxmlformats.org/markup-compatibility/2006" xmlns:aink="http://schemas.microsoft.com/office/drawing/2016/ink" xmlns:am3d="http://schemas.microsoft.com/office/drawing/2017/model3d" xmlns:o="urn:schemas-microsoft-com:office:office" xmlns:r="http://schemas.openxmlformats.org/officeDocument/2006/relationships" xmlns:m="http://schemas.openxmlformats.org/officeDocument/2006/math" xmlns:v="urn:schemas-microsoft-com:vml" xmlns:wp14="http://schemas.microsoft.com/office/word/2010/wordprocessingDrawing" xmlns:wp="http://schemas.openxmlformats.org/drawingml/2006/wordprocessingDrawing" xmlns:w10="urn:schemas-microsoft-com:office:word" xmlns:w="http://schemas.openxmlformats.org/wordprocessingml/2006/main" xmlns:w14="http://schemas.microsoft.com/office/word/2010/wordml" xmlns:w15="http://schemas.microsoft.com/office/word/2012/wordml" xmlns:w16cex="http://schemas.microsoft.com/office/word/2018/wordml/cex" xmlns:w16cid="http://schemas.microsoft.com/office/word/2016/wordml/cid" xmlns:w16="http://schemas.microsoft.com/office/word/2018/wordml" xmlns:w16se="http://schemas.microsoft.com/office/word/2015/wordml/symex" xmlns:wpg="http://schemas.microsoft.com/office/word/2010/wordprocessingGroup" xmlns:wpi="http://schemas.microsoft.com/office/word/2010/wordprocessingInk" xmlns:wne="http://schemas.microsoft.com/office/word/2006/wordml" xmlns:wps="http://schemas.microsoft.com/office/word/2010/wordprocessingShape" mc:Ignorable="w14 w15 w16se w16cid w16 w16cex wp14">
+  <w:abstractNum w:abstractNumId="0" w15:restartNumberingAfterBreak="0">
+    <w:nsid w:val="5F673389"/>
+    <w:multiLevelType w:val="hybridMultilevel"/>
+    <w:tmpl w:val="D578ECB4"/>
+    <w:lvl w:ilvl="0" w:tplc="AA7A8390">
+      <w:numFmt w:val="bullet"/>
+      <w:lvlText w:val=""/>
+      <w:lvlJc w:val="left"/>
+      <w:pPr>
+        <w:ind w:left="720" w:hanging="360"/>
+      </w:pPr>
+      <w:rPr>
+        <w:rFonts w:ascii="Symbol" w:eastAsiaTheme="minorHAnsi" w:hAnsi="Symbol" w:cstheme="minorBidi" w:hint="default"/>
+      </w:rPr>
+    </w:lvl>
+    <w:lvl w:ilvl="1" w:tplc="04090003">
+      <w:start w:val="1"/>
+      <w:numFmt w:val="bullet"/>
+      <w:lvlText w:val="o"/>
+      <w:lvlJc w:val="left"/>
+      <w:pPr>
+        <w:ind w:left="1440" w:hanging="360"/>
+      </w:pPr>
+      <w:rPr>
+        <w:rFonts w:ascii="Courier New" w:hAnsi="Courier New" w:cs="Courier New" w:hint="default"/>
+      </w:rPr>
+    </w:lvl>
+    <w:lvl w:ilvl="2" w:tplc="04090005" w:tentative="1">
+      <w:start w:val="1"/>
+      <w:numFmt w:val="bullet"/>
+      <w:lvlText w:val=""/>
+      <w:lvlJc w:val="left"/>
+      <w:pPr>
+        <w:ind w:left="2160" w:hanging="360"/>
+      </w:pPr>
+      <w:rPr>
+        <w:rFonts w:ascii="Wingdings" w:hAnsi="Wingdings" w:hint="default"/>
+      </w:rPr>
+    </w:lvl>
+    <w:lvl w:ilvl="3" w:tplc="04090001" w:tentative="1">
+      <w:start w:val="1"/>
+      <w:numFmt w:val="bullet"/>
+      <w:lvlText w:val=""/>
+      <w:lvlJc w:val="left"/>
+      <w:pPr>
+        <w:ind w:left="2880" w:hanging="360"/>
+      </w:pPr>
+      <w:rPr>
+        <w:rFonts w:ascii="Symbol" w:hAnsi="Symbol" w:hint="default"/>
+      </w:rPr>
+    </w:lvl>
+    <w:lvl w:ilvl="4" w:tplc="04090003" w:tentative="1">
+      <w:start w:val="1"/>
+      <w:numFmt w:val="bullet"/>
+      <w:lvlText w:val="o"/>
+      <w:lvlJc w:val="left"/>
+      <w:pPr>
+        <w:ind w:left="3600" w:hanging="360"/>
+      </w:pPr>
+      <w:rPr>
+        <w:rFonts w:ascii="Courier New" w:hAnsi="Courier New" w:cs="Courier New" w:hint="default"/>
+      </w:rPr>
+    </w:lvl>
+    <w:lvl w:ilvl="5" w:tplc="04090005" w:tentative="1">
+      <w:start w:val="1"/>
+      <w:numFmt w:val="bullet"/>
+      <w:lvlText w:val=""/>
+      <w:lvlJc w:val="left"/>
+      <w:pPr>
+        <w:ind w:left="4320" w:hanging="360"/>
+      </w:pPr>
+      <w:rPr>
+        <w:rFonts w:ascii="Wingdings" w:hAnsi="Wingdings" w:hint="default"/>
+      </w:rPr>
+    </w:lvl>
+    <w:lvl w:ilvl="6" w:tplc="04090001" w:tentative="1">
+      <w:start w:val="1"/>
+      <w:numFmt w:val="bullet"/>
+      <w:lvlText w:val=""/>
+      <w:lvlJc w:val="left"/>
+      <w:pPr>
+        <w:ind w:left="5040" w:hanging="360"/>
+      </w:pPr>
+      <w:rPr>
+        <w:rFonts w:ascii="Symbol" w:hAnsi="Symbol" w:hint="default"/>
+      </w:rPr>
+    </w:lvl>
+    <w:lvl w:ilvl="7" w:tplc="04090003" w:tentative="1">
+      <w:start w:val="1"/>
+      <w:numFmt w:val="bullet"/>
+      <w:lvlText w:val="o"/>
+      <w:lvlJc w:val="left"/>
+      <w:pPr>
+        <w:ind w:left="5760" w:hanging="360"/>
+      </w:pPr>
+      <w:rPr>
+        <w:rFonts w:ascii="Courier New" w:hAnsi="Courier New" w:cs="Courier New" w:hint="default"/>
+      </w:rPr>
+    </w:lvl>
+    <w:lvl w:ilvl="8" w:tplc="04090005" w:tentative="1">
+      <w:start w:val="1"/>
+      <w:numFmt w:val="bullet"/>
+      <w:lvlText w:val=""/>
+      <w:lvlJc w:val="left"/>
+      <w:pPr>
+        <w:ind w:left="6480" w:hanging="360"/>
+      </w:pPr>
+      <w:rPr>
+        <w:rFonts w:ascii="Wingdings" w:hAnsi="Wingdings" w:hint="default"/>
+      </w:rPr>
+    </w:lvl>
+  </w:abstractNum>
+  <w:abstractNum w:abstractNumId="1" w15:restartNumberingAfterBreak="0">
+    <w:nsid w:val="755F020E"/>
+    <w:multiLevelType w:val="hybridMultilevel"/>
+    <w:tmpl w:val="76ECD8C8"/>
+    <w:lvl w:ilvl="0" w:tplc="D234BBFE">
+      <w:numFmt w:val="bullet"/>
+      <w:lvlText w:val=""/>
+      <w:lvlJc w:val="left"/>
+      <w:pPr>
+        <w:ind w:left="720" w:hanging="360"/>
+      </w:pPr>
+      <w:rPr>
+        <w:rFonts w:ascii="Symbol" w:eastAsiaTheme="minorHAnsi" w:hAnsi="Symbol" w:cstheme="minorBidi" w:hint="default"/>
+      </w:rPr>
+    </w:lvl>
+    <w:lvl w:ilvl="1" w:tplc="04090003" w:tentative="1">
+      <w:start w:val="1"/>
+      <w:numFmt w:val="bullet"/>
+      <w:lvlText w:val="o"/>
+      <w:lvlJc w:val="left"/>
+      <w:pPr>
+        <w:ind w:left="1440" w:hanging="360"/>
+      </w:pPr>
+      <w:rPr>
+        <w:rFonts w:ascii="Courier New" w:hAnsi="Courier New" w:cs="Courier New" w:hint="default"/>
+      </w:rPr>
+    </w:lvl>
+    <w:lvl w:ilvl="2" w:tplc="04090005" w:tentative="1">
+      <w:start w:val="1"/>
+      <w:numFmt w:val="bullet"/>
+      <w:lvlText w:val=""/>
+      <w:lvlJc w:val="left"/>
+      <w:pPr>
+        <w:ind w:left="2160" w:hanging="360"/>
+      </w:pPr>
+      <w:rPr>
+        <w:rFonts w:ascii="Wingdings" w:hAnsi="Wingdings" w:hint="default"/>
+      </w:rPr>
+    </w:lvl>
+    <w:lvl w:ilvl="3" w:tplc="04090001" w:tentative="1">
+      <w:start w:val="1"/>
+      <w:numFmt w:val="bullet"/>
+      <w:lvlText w:val=""/>
+      <w:lvlJc w:val="left"/>
+      <w:pPr>
+        <w:ind w:left="2880" w:hanging="360"/>
+      </w:pPr>
+      <w:rPr>
+        <w:rFonts w:ascii="Symbol" w:hAnsi="Symbol" w:hint="default"/>
+      </w:rPr>
+    </w:lvl>
+    <w:lvl w:ilvl="4" w:tplc="04090003" w:tentative="1">
+      <w:start w:val="1"/>
+      <w:numFmt w:val="bullet"/>
+      <w:lvlText w:val="o"/>
+      <w:lvlJc w:val="left"/>
+      <w:pPr>
+        <w:ind w:left="3600" w:hanging="360"/>
+      </w:pPr>
+      <w:rPr>
+        <w:rFonts w:ascii="Courier New" w:hAnsi="Courier New" w:cs="Courier New" w:hint="default"/>
+      </w:rPr>
+    </w:lvl>
+    <w:lvl w:ilvl="5" w:tplc="04090005" w:tentative="1">
+      <w:start w:val="1"/>
+      <w:numFmt w:val="bullet"/>
+      <w:lvlText w:val=""/>
+      <w:lvlJc w:val="left"/>
+      <w:pPr>
+        <w:ind w:left="4320" w:hanging="360"/>
+      </w:pPr>
+      <w:rPr>
+        <w:rFonts w:ascii="Wingdings" w:hAnsi="Wingdings" w:hint="default"/>
+      </w:rPr>
+    </w:lvl>
+    <w:lvl w:ilvl="6" w:tplc="04090001" w:tentative="1">
+      <w:start w:val="1"/>
+      <w:numFmt w:val="bullet"/>
+      <w:lvlText w:val=""/>
+      <w:lvlJc w:val="left"/>
+      <w:pPr>
+        <w:ind w:left="5040" w:hanging="360"/>
+      </w:pPr>
+      <w:rPr>
+        <w:rFonts w:ascii="Symbol" w:hAnsi="Symbol" w:hint="default"/>
+      </w:rPr>
+    </w:lvl>
+    <w:lvl w:ilvl="7" w:tplc="04090003" w:tentative="1">
+      <w:start w:val="1"/>
+      <w:numFmt w:val="bullet"/>
+      <w:lvlText w:val="o"/>
+      <w:lvlJc w:val="left"/>
+      <w:pPr>
+        <w:ind w:left="5760" w:hanging="360"/>
+      </w:pPr>
+      <w:rPr>
+        <w:rFonts w:ascii="Courier New" w:hAnsi="Courier New" w:cs="Courier New" w:hint="default"/>
+      </w:rPr>
+    </w:lvl>
+    <w:lvl w:ilvl="8" w:tplc="04090005" w:tentative="1">
+      <w:start w:val="1"/>
+      <w:numFmt w:val="bullet"/>
+      <w:lvlText w:val=""/>
+      <w:lvlJc w:val="left"/>
+      <w:pPr>
+        <w:ind w:left="6480" w:hanging="360"/>
+      </w:pPr>
+      <w:rPr>
+        <w:rFonts w:ascii="Wingdings" w:hAnsi="Wingdings" w:hint="default"/>
+      </w:rPr>
+    </w:lvl>
+  </w:abstractNum>
+  <w:num w:numId="1">
+    <w:abstractNumId w:val="0"/>
+  </w:num>
+  <w:num w:numId="2">
+    <w:abstractNumId w:val="1"/>
+  </w:num>
+</w:numbering>
 </file>
 
 <file path=word/styles.xml><?xml version="1.0" encoding="utf-8"?>
@@ -615,6 +1367,28 @@
       <w:szCs w:val="26"/>
     </w:rPr>
   </w:style>
+  <w:style w:type="paragraph" w:styleId="Heading3">
+    <w:name w:val="heading 3"/>
+    <w:basedOn w:val="Normal"/>
+    <w:next w:val="Normal"/>
+    <w:link w:val="Heading3Char"/>
+    <w:uiPriority w:val="9"/>
+    <w:unhideWhenUsed/>
+    <w:qFormat/>
+    <w:rsid w:val="00910C11"/>
+    <w:pPr>
+      <w:keepNext/>
+      <w:keepLines/>
+      <w:spacing w:before="40" w:after="0"/>
+      <w:outlineLvl w:val="2"/>
+    </w:pPr>
+    <w:rPr>
+      <w:rFonts w:asciiTheme="majorHAnsi" w:eastAsiaTheme="majorEastAsia" w:hAnsiTheme="majorHAnsi" w:cstheme="majorBidi"/>
+      <w:color w:val="1F3763" w:themeColor="accent1" w:themeShade="7F"/>
+      <w:sz w:val="24"/>
+      <w:szCs w:val="24"/>
+    </w:rPr>
+  </w:style>
   <w:style w:type="character" w:default="1" w:styleId="DefaultParagraphFont">
     <w:name w:val="Default Paragraph Font"/>
     <w:uiPriority w:val="1"/>
@@ -726,6 +1500,50 @@
     <w:rPr>
       <w:color w:val="605E5C"/>
       <w:shd w:val="clear" w:color="auto" w:fill="E1DFDD"/>
+    </w:rPr>
+  </w:style>
+  <w:style w:type="paragraph" w:styleId="ListParagraph">
+    <w:name w:val="List Paragraph"/>
+    <w:basedOn w:val="Normal"/>
+    <w:uiPriority w:val="34"/>
+    <w:qFormat/>
+    <w:rsid w:val="00EC514D"/>
+    <w:pPr>
+      <w:ind w:left="720"/>
+      <w:contextualSpacing/>
+    </w:pPr>
+  </w:style>
+  <w:style w:type="character" w:customStyle="1" w:styleId="Heading3Char">
+    <w:name w:val="Heading 3 Char"/>
+    <w:basedOn w:val="DefaultParagraphFont"/>
+    <w:link w:val="Heading3"/>
+    <w:uiPriority w:val="9"/>
+    <w:rsid w:val="00910C11"/>
+    <w:rPr>
+      <w:rFonts w:asciiTheme="majorHAnsi" w:eastAsiaTheme="majorEastAsia" w:hAnsiTheme="majorHAnsi" w:cstheme="majorBidi"/>
+      <w:color w:val="1F3763" w:themeColor="accent1" w:themeShade="7F"/>
+      <w:sz w:val="24"/>
+      <w:szCs w:val="24"/>
+      <w:lang w:val="en-AU"/>
+    </w:rPr>
+  </w:style>
+  <w:style w:type="paragraph" w:styleId="Caption">
+    <w:name w:val="caption"/>
+    <w:basedOn w:val="Normal"/>
+    <w:next w:val="Normal"/>
+    <w:uiPriority w:val="35"/>
+    <w:unhideWhenUsed/>
+    <w:qFormat/>
+    <w:rsid w:val="00017358"/>
+    <w:pPr>
+      <w:spacing w:after="200" w:line="240" w:lineRule="auto"/>
+    </w:pPr>
+    <w:rPr>
+      <w:i/>
+      <w:iCs/>
+      <w:color w:val="44546A" w:themeColor="text2"/>
+      <w:sz w:val="18"/>
+      <w:szCs w:val="18"/>
     </w:rPr>
   </w:style>
 </w:styles>

</xml_diff>